<commit_message>
Adding "element" property to UPFC for triggering the reactive power compensation mode. Not needed in the past, but given the new control mode it requires it.
git-svn-id: https://svn.code.sf.net/p/electricdss/code@3484 d8739450-1e93-4ef4-a0af-c327d92816ff
</commit_message>
<xml_diff>
--- a/trunk/Version8/Doc/UPFC_Model_OpenDSS.docx
+++ b/trunk/Version8/Doc/UPFC_Model_OpenDSS.docx
@@ -1,6 +1,6 @@
 
 <file path=word/document.xml><?xml version="1.0" encoding="utf-8"?>
-<w:document xmlns:wpc="http://schemas.microsoft.com/office/word/2010/wordprocessingCanvas" xmlns:cx="http://schemas.microsoft.com/office/drawing/2014/chartex" xmlns:cx1="http://schemas.microsoft.com/office/drawing/2015/9/8/chartex" xmlns:cx2="http://schemas.microsoft.com/office/drawing/2015/10/21/chartex" xmlns:cx3="http://schemas.microsoft.com/office/drawing/2016/5/9/chartex" xmlns:cx4="http://schemas.microsoft.com/office/drawing/2016/5/10/chartex" xmlns:cx5="http://schemas.microsoft.com/office/drawing/2016/5/11/chartex" xmlns:cx6="http://schemas.microsoft.com/office/drawing/2016/5/12/chartex" xmlns:cx7="http://schemas.microsoft.com/office/drawing/2016/5/13/chartex" xmlns:cx8="http://schemas.microsoft.com/office/drawing/2016/5/14/chartex" xmlns:mc="http://schemas.openxmlformats.org/markup-compatibility/2006" xmlns:aink="http://schemas.microsoft.com/office/drawing/2016/ink" xmlns:am3d="http://schemas.microsoft.com/office/drawing/2017/model3d" xmlns:o="urn:schemas-microsoft-com:office:office" xmlns:r="http://schemas.openxmlformats.org/officeDocument/2006/relationships" xmlns:m="http://schemas.openxmlformats.org/officeDocument/2006/math" xmlns:v="urn:schemas-microsoft-com:vml" xmlns:wp14="http://schemas.microsoft.com/office/word/2010/wordprocessingDrawing" xmlns:wp="http://schemas.openxmlformats.org/drawingml/2006/wordprocessingDrawing" xmlns:w10="urn:schemas-microsoft-com:office:word" xmlns:w="http://schemas.openxmlformats.org/wordprocessingml/2006/main" xmlns:w14="http://schemas.microsoft.com/office/word/2010/wordml" xmlns:w15="http://schemas.microsoft.com/office/word/2012/wordml" xmlns:w16cex="http://schemas.microsoft.com/office/word/2018/wordml/cex" xmlns:w16cid="http://schemas.microsoft.com/office/word/2016/wordml/cid" xmlns:w16="http://schemas.microsoft.com/office/word/2018/wordml" xmlns:w16se="http://schemas.microsoft.com/office/word/2015/wordml/symex" xmlns:wpg="http://schemas.microsoft.com/office/word/2010/wordprocessingGroup" xmlns:wpi="http://schemas.microsoft.com/office/word/2010/wordprocessingInk" xmlns:wne="http://schemas.microsoft.com/office/word/2006/wordml" xmlns:wps="http://schemas.microsoft.com/office/word/2010/wordprocessingShape" mc:Ignorable="w14 w15 w16se w16cid w16 w16cex wp14">
+<w:document xmlns:wpc="http://schemas.microsoft.com/office/word/2010/wordprocessingCanvas" xmlns:cx="http://schemas.microsoft.com/office/drawing/2014/chartex" xmlns:cx1="http://schemas.microsoft.com/office/drawing/2015/9/8/chartex" xmlns:cx2="http://schemas.microsoft.com/office/drawing/2015/10/21/chartex" xmlns:cx3="http://schemas.microsoft.com/office/drawing/2016/5/9/chartex" xmlns:cx4="http://schemas.microsoft.com/office/drawing/2016/5/10/chartex" xmlns:cx5="http://schemas.microsoft.com/office/drawing/2016/5/11/chartex" xmlns:cx6="http://schemas.microsoft.com/office/drawing/2016/5/12/chartex" xmlns:cx7="http://schemas.microsoft.com/office/drawing/2016/5/13/chartex" xmlns:cx8="http://schemas.microsoft.com/office/drawing/2016/5/14/chartex" xmlns:mc="http://schemas.openxmlformats.org/markup-compatibility/2006" xmlns:aink="http://schemas.microsoft.com/office/drawing/2016/ink" xmlns:am3d="http://schemas.microsoft.com/office/drawing/2017/model3d" xmlns:o="urn:schemas-microsoft-com:office:office" xmlns:r="http://schemas.openxmlformats.org/officeDocument/2006/relationships" xmlns:m="http://schemas.openxmlformats.org/officeDocument/2006/math" xmlns:v="urn:schemas-microsoft-com:vml" xmlns:wp14="http://schemas.microsoft.com/office/word/2010/wordprocessingDrawing" xmlns:wp="http://schemas.openxmlformats.org/drawingml/2006/wordprocessingDrawing" xmlns:w10="urn:schemas-microsoft-com:office:word" xmlns:w="http://schemas.openxmlformats.org/wordprocessingml/2006/main" xmlns:w14="http://schemas.microsoft.com/office/word/2010/wordml" xmlns:w15="http://schemas.microsoft.com/office/word/2012/wordml" xmlns:w16cex="http://schemas.microsoft.com/office/word/2018/wordml/cex" xmlns:w16cid="http://schemas.microsoft.com/office/word/2016/wordml/cid" xmlns:w16="http://schemas.microsoft.com/office/word/2018/wordml" xmlns:w16sdtdh="http://schemas.microsoft.com/office/word/2020/wordml/sdtdatahash" xmlns:w16se="http://schemas.microsoft.com/office/word/2015/wordml/symex" xmlns:wpg="http://schemas.microsoft.com/office/word/2010/wordprocessingGroup" xmlns:wpi="http://schemas.microsoft.com/office/word/2010/wordprocessingInk" xmlns:wne="http://schemas.microsoft.com/office/word/2006/wordml" xmlns:wps="http://schemas.microsoft.com/office/word/2010/wordprocessingShape" mc:Ignorable="w14 w15 w16se w16cid w16 w16cex w16sdtdh wp14">
   <w:body>
     <w:p>
       <w:pPr>
@@ -80,7 +80,42 @@
           <w:i/>
           <w:lang w:val="en-US"/>
         </w:rPr>
-        <w:t>Last update Sep-02-2021</w:t>
+        <w:t xml:space="preserve">Last update </w:t>
+      </w:r>
+      <w:r>
+        <w:rPr>
+          <w:i/>
+          <w:lang w:val="en-US"/>
+        </w:rPr>
+        <w:t>Aug</w:t>
+      </w:r>
+      <w:r>
+        <w:rPr>
+          <w:i/>
+          <w:lang w:val="en-US"/>
+        </w:rPr>
+        <w:t>-</w:t>
+      </w:r>
+      <w:r>
+        <w:rPr>
+          <w:i/>
+          <w:lang w:val="en-US"/>
+        </w:rPr>
+        <w:t>16</w:t>
+      </w:r>
+      <w:r>
+        <w:rPr>
+          <w:i/>
+          <w:lang w:val="en-US"/>
+        </w:rPr>
+        <w:t>-202</w:t>
+      </w:r>
+      <w:r>
+        <w:rPr>
+          <w:i/>
+          <w:lang w:val="en-US"/>
+        </w:rPr>
+        <w:t>2</w:t>
       </w:r>
     </w:p>
     <w:p>
@@ -277,13 +312,6 @@
               </w:rPr>
               <w:t xml:space="preserve">Bus1                </w:t>
             </w:r>
-            <w:r>
-              <w:rPr>
-                <w:b/>
-                <w:lang w:val="en-US"/>
-              </w:rPr>
-              <w:t>=</w:t>
-            </w:r>
           </w:p>
         </w:tc>
         <w:tc>
@@ -381,13 +409,6 @@
               </w:rPr>
               <w:t xml:space="preserve">              </w:t>
             </w:r>
-            <w:r>
-              <w:rPr>
-                <w:b/>
-                <w:lang w:val="en-US"/>
-              </w:rPr>
-              <w:t>=</w:t>
-            </w:r>
           </w:p>
         </w:tc>
         <w:tc>
@@ -504,13 +525,6 @@
               </w:rPr>
               <w:t xml:space="preserve">           </w:t>
             </w:r>
-            <w:r>
-              <w:rPr>
-                <w:b/>
-                <w:lang w:val="en-US"/>
-              </w:rPr>
-              <w:t>=</w:t>
-            </w:r>
           </w:p>
         </w:tc>
         <w:tc>
@@ -560,13 +574,6 @@
               </w:rPr>
               <w:t xml:space="preserve">                   </w:t>
             </w:r>
-            <w:r>
-              <w:rPr>
-                <w:b/>
-                <w:lang w:val="en-US"/>
-              </w:rPr>
-              <w:t>=</w:t>
-            </w:r>
           </w:p>
         </w:tc>
         <w:tc>
@@ -607,7 +614,7 @@
                 <w:b/>
                 <w:lang w:val="en-US"/>
               </w:rPr>
-              <w:t>Frequency   =</w:t>
+              <w:t xml:space="preserve">Frequency   </w:t>
             </w:r>
           </w:p>
         </w:tc>
@@ -655,7 +662,7 @@
                 <w:b/>
                 <w:lang w:val="en-US"/>
               </w:rPr>
-              <w:t>Phases          =</w:t>
+              <w:t xml:space="preserve">Phases          </w:t>
             </w:r>
           </w:p>
         </w:tc>
@@ -698,7 +705,7 @@
                 <w:lang w:val="en-US"/>
               </w:rPr>
               <w:lastRenderedPageBreak/>
-              <w:t>Xs                  =</w:t>
+              <w:t xml:space="preserve">Xs                  </w:t>
             </w:r>
           </w:p>
         </w:tc>
@@ -752,7 +759,7 @@
                 <w:b/>
                 <w:lang w:val="en-US"/>
               </w:rPr>
-              <w:t>Tol1              =</w:t>
+              <w:t xml:space="preserve">Tol1              </w:t>
             </w:r>
           </w:p>
         </w:tc>
@@ -794,7 +801,7 @@
                 <w:b/>
                 <w:lang w:val="en-US"/>
               </w:rPr>
-              <w:t>Mode            =</w:t>
+              <w:t xml:space="preserve">Mode            </w:t>
             </w:r>
           </w:p>
         </w:tc>
@@ -923,14 +930,7 @@
                 <w:rFonts w:eastAsiaTheme="minorEastAsia"/>
                 <w:lang w:val="en-US"/>
               </w:rPr>
-              <w:t>It i</w:t>
-            </w:r>
-            <w:r>
-              <w:rPr>
-                <w:rFonts w:eastAsiaTheme="minorEastAsia"/>
-                <w:lang w:val="en-US"/>
-              </w:rPr>
-              <w:t xml:space="preserve">s a control mode where the user can set two different set points to create a secure GAP, these references must be defined in the parameters </w:t>
+              <w:t xml:space="preserve">It is a control mode where the user can set two different set points to create a secure GAP, these references must be defined in the parameters </w:t>
             </w:r>
             <w:r>
               <w:rPr>
@@ -1060,7 +1060,7 @@
                 <w:b/>
                 <w:lang w:val="en-US"/>
               </w:rPr>
-              <w:t>VpqMax        =</w:t>
+              <w:t xml:space="preserve">VpqMax        </w:t>
             </w:r>
           </w:p>
         </w:tc>
@@ -1126,7 +1126,7 @@
                 <w:b/>
                 <w:lang w:val="en-US"/>
               </w:rPr>
-              <w:t>LossCurve    =</w:t>
+              <w:t xml:space="preserve">LossCurve   </w:t>
             </w:r>
           </w:p>
         </w:tc>
@@ -1207,7 +1207,7 @@
                 <w:szCs w:val="20"/>
                 <w:lang w:val="en-US"/>
               </w:rPr>
-              <w:t xml:space="preserve">= </w:t>
+              <w:t xml:space="preserve"> </w:t>
             </w:r>
           </w:p>
         </w:tc>
@@ -1270,7 +1270,7 @@
                 <w:szCs w:val="20"/>
                 <w:lang w:val="en-US"/>
               </w:rPr>
-              <w:t xml:space="preserve">    =</w:t>
+              <w:t xml:space="preserve">   </w:t>
             </w:r>
           </w:p>
         </w:tc>
@@ -1345,7 +1345,7 @@
                 <w:szCs w:val="20"/>
                 <w:lang w:val="en-US"/>
               </w:rPr>
-              <w:t xml:space="preserve">= </w:t>
+              <w:t xml:space="preserve"> </w:t>
             </w:r>
           </w:p>
         </w:tc>
@@ -1400,7 +1400,7 @@
                 <w:szCs w:val="20"/>
                 <w:lang w:val="en-US"/>
               </w:rPr>
-              <w:t>VHLimit     =</w:t>
+              <w:t xml:space="preserve">VHLimit     </w:t>
             </w:r>
           </w:p>
         </w:tc>
@@ -1458,7 +1458,7 @@
                 <w:szCs w:val="20"/>
                 <w:lang w:val="en-US"/>
               </w:rPr>
-              <w:t>VLLimit      =</w:t>
+              <w:t xml:space="preserve">VLLimit      </w:t>
             </w:r>
           </w:p>
         </w:tc>
@@ -1528,7 +1528,7 @@
                 <w:szCs w:val="20"/>
                 <w:lang w:val="en-US"/>
               </w:rPr>
-              <w:t>CLImit        =</w:t>
+              <w:t xml:space="preserve">CLImit        </w:t>
             </w:r>
           </w:p>
         </w:tc>
@@ -1595,14 +1595,7 @@
                 <w:b/>
                 <w:lang w:val="en-US"/>
               </w:rPr>
-              <w:t xml:space="preserve">2           </w:t>
-            </w:r>
-            <w:r>
-              <w:rPr>
-                <w:b/>
-                <w:lang w:val="en-US"/>
-              </w:rPr>
-              <w:t>=</w:t>
+              <w:t xml:space="preserve">2          </w:t>
             </w:r>
           </w:p>
         </w:tc>
@@ -1644,7 +1637,7 @@
                 <w:b/>
                 <w:lang w:val="en-US"/>
               </w:rPr>
-              <w:t>kvarLimit     =</w:t>
+              <w:t xml:space="preserve">kvarLimit    </w:t>
             </w:r>
           </w:p>
         </w:tc>
@@ -1668,6 +1661,74 @@
           </w:p>
         </w:tc>
       </w:tr>
+      <w:tr>
+        <w:tc>
+          <w:tcPr>
+            <w:tcW w:w="1418" w:type="dxa"/>
+          </w:tcPr>
+          <w:p>
+            <w:pPr>
+              <w:jc w:val="both"/>
+              <w:rPr>
+                <w:b/>
+                <w:lang w:val="en-US"/>
+              </w:rPr>
+            </w:pPr>
+            <w:r>
+              <w:rPr>
+                <w:b/>
+                <w:lang w:val="en-US"/>
+              </w:rPr>
+              <w:t xml:space="preserve">Element  </w:t>
+            </w:r>
+            <w:r>
+              <w:rPr>
+                <w:b/>
+                <w:lang w:val="en-US"/>
+              </w:rPr>
+              <w:t xml:space="preserve">    </w:t>
+            </w:r>
+          </w:p>
+        </w:tc>
+        <w:tc>
+          <w:tcPr>
+            <w:tcW w:w="6662" w:type="dxa"/>
+          </w:tcPr>
+          <w:p>
+            <w:pPr>
+              <w:jc w:val="both"/>
+              <w:rPr>
+                <w:lang w:val="en-US"/>
+              </w:rPr>
+            </w:pPr>
+            <w:r>
+              <w:rPr>
+                <w:lang w:val="en-US"/>
+              </w:rPr>
+              <w:t xml:space="preserve">The name of the PD element </w:t>
+            </w:r>
+            <w:r>
+              <w:rPr>
+                <w:lang w:val="en-US"/>
+              </w:rPr>
+              <w:t>monitored</w:t>
+            </w:r>
+            <w:r>
+              <w:rPr>
+                <w:lang w:val="en-US"/>
+              </w:rPr>
+              <w:t xml:space="preserve"> when operating with reactive power compensation. Normally, it should be the PD element </w:t>
+            </w:r>
+            <w:r>
+              <w:rPr>
+                <w:lang w:val="en-US"/>
+              </w:rPr>
+              <w:lastRenderedPageBreak/>
+              <w:t>immediately upstream the UPFC. The element must be defined including the class, e.g. Line.myline.</w:t>
+            </w:r>
+          </w:p>
+        </w:tc>
+      </w:tr>
     </w:tbl>
     <w:p>
       <w:pPr>
@@ -1702,14 +1763,7 @@
         <w:rPr>
           <w:lang w:val="en-US"/>
         </w:rPr>
-        <w:t xml:space="preserve"> will not </w:t>
-      </w:r>
-      <w:r>
-        <w:rPr>
-          <w:lang w:val="en-US"/>
-        </w:rPr>
-        <w:lastRenderedPageBreak/>
-        <w:t>perform any control action.</w:t>
+        <w:t xml:space="preserve"> will not perform any control action.</w:t>
       </w:r>
       <w:r>
         <w:rPr>
@@ -1812,16 +1866,7 @@
           <w:szCs w:val="20"/>
           <w:lang w:val="en-US"/>
         </w:rPr>
-        <w:t>New UPFCControl.myUPFCCtrl</w:t>
-      </w:r>
-      <w:r>
-        <w:rPr>
-          <w:rFonts w:ascii="Courier New" w:hAnsi="Courier New" w:cs="Courier New"/>
-          <w:sz w:val="20"/>
-          <w:szCs w:val="20"/>
-          <w:lang w:val="en-US"/>
-        </w:rPr>
-        <w:t xml:space="preserve"> UPFCList=[myupfc1, myupfc2, …]</w:t>
+        <w:t>New UPFCControl.myUPFCCtrl UPFCList=[myupfc1, myupfc2, …]</w:t>
       </w:r>
     </w:p>
     <w:p>
@@ -1994,6 +2039,7 @@
         <w:rPr>
           <w:lang w:val="en-US"/>
         </w:rPr>
+        <w:lastRenderedPageBreak/>
         <w:t>In Figure 2, the minimum value of losses is 397.76W and the maximum 713.76W, both values correspond to the 0.8% and 1.43% of the load. In this case, the XY curve object must be defined I OpenDSS as follows:</w:t>
       </w:r>
     </w:p>
@@ -2058,7 +2104,6 @@
           <w:color w:val="000000" w:themeColor="text1"/>
           <w:lang w:val="en-US"/>
         </w:rPr>
-        <w:lastRenderedPageBreak/>
         <w:t>Mathematical model of the UPFC</w:t>
       </w:r>
     </w:p>
@@ -2361,6 +2406,7 @@
               <w:rFonts w:ascii="Cambria Math" w:hAnsi="Cambria Math"/>
               <w:lang w:val="en-US"/>
             </w:rPr>
+            <w:lastRenderedPageBreak/>
             <m:t>Is=</m:t>
           </m:r>
           <m:f>
@@ -2582,7 +2628,6 @@
           <w:rFonts w:eastAsiaTheme="minorEastAsia"/>
           <w:lang w:val="en-US"/>
         </w:rPr>
-        <w:lastRenderedPageBreak/>
         <w:t xml:space="preserve">And </w:t>
       </w:r>
       <w:r>
@@ -3417,6 +3462,7 @@
           <w:color w:val="000000" w:themeColor="text1"/>
           <w:lang w:val="en-US"/>
         </w:rPr>
+        <w:lastRenderedPageBreak/>
         <w:t>Control Mode 3 (Mode=3)</w:t>
       </w:r>
     </w:p>
@@ -3445,7 +3491,6 @@
         <w:rPr>
           <w:lang w:val="en-US"/>
         </w:rPr>
-        <w:lastRenderedPageBreak/>
         <w:t xml:space="preserve">The value for the current source </w:t>
       </w:r>
       <w:r>
@@ -5525,6 +5570,15 @@
         <w:lastRenderedPageBreak/>
         <w:t>Example</w:t>
       </w:r>
+      <w:r>
+        <w:rPr>
+          <w:rFonts w:eastAsiaTheme="minorEastAsia"/>
+          <w:i/>
+          <w:color w:val="000000" w:themeColor="text1"/>
+          <w:lang w:val="en-US"/>
+        </w:rPr>
+        <w:t xml:space="preserve"> 1</w:t>
+      </w:r>
     </w:p>
     <w:p>
       <w:pPr>
@@ -6463,10 +6517,1015 @@
         <w:spacing w:after="0" w:line="240" w:lineRule="auto"/>
         <w:rPr>
           <w:rFonts w:ascii="Courier New" w:hAnsi="Courier New" w:cs="Courier New"/>
+          <w:lang w:val="en-US"/>
+        </w:rPr>
+      </w:pPr>
+      <w:r>
+        <w:rPr>
+          <w:rFonts w:ascii="Courier New" w:hAnsi="Courier New" w:cs="Courier New"/>
+          <w:lang w:val="en-US"/>
+        </w:rPr>
+        <w:t>show monitor state</w:t>
+      </w:r>
+    </w:p>
+    <w:p>
+      <w:pPr>
+        <w:spacing w:after="0" w:line="240" w:lineRule="auto"/>
+        <w:rPr>
+          <w:rFonts w:ascii="Courier New" w:hAnsi="Courier New" w:cs="Courier New"/>
+          <w:lang w:val="en-US"/>
+        </w:rPr>
+      </w:pPr>
+    </w:p>
+    <w:p>
+      <w:pPr>
+        <w:pStyle w:val="Heading2"/>
+        <w:rPr>
+          <w:rFonts w:eastAsiaTheme="minorEastAsia"/>
+          <w:i/>
+          <w:color w:val="000000" w:themeColor="text1"/>
+          <w:lang w:val="en-US"/>
+        </w:rPr>
+      </w:pPr>
+      <w:r>
+        <w:rPr>
+          <w:rFonts w:eastAsiaTheme="minorEastAsia"/>
+          <w:i/>
+          <w:color w:val="000000" w:themeColor="text1"/>
+          <w:lang w:val="en-US"/>
+        </w:rPr>
+        <w:t xml:space="preserve">Example </w:t>
+      </w:r>
+      <w:r>
+        <w:rPr>
+          <w:rFonts w:eastAsiaTheme="minorEastAsia"/>
+          <w:i/>
+          <w:color w:val="000000" w:themeColor="text1"/>
+          <w:lang w:val="en-US"/>
+        </w:rPr>
+        <w:t>2</w:t>
+      </w:r>
+    </w:p>
+    <w:p>
+      <w:pPr>
+        <w:rPr>
+          <w:lang w:val="en-US"/>
+        </w:rPr>
+      </w:pPr>
+      <w:r>
+        <w:rPr>
+          <w:lang w:val="en-US"/>
+        </w:rPr>
+        <w:t xml:space="preserve">In this example there is a single UPFC </w:t>
+      </w:r>
+      <w:r>
+        <w:rPr>
+          <w:lang w:val="en-US"/>
+        </w:rPr>
+        <w:t>Installed for reactive power compensation only at the grid side</w:t>
+      </w:r>
+      <w:r>
+        <w:rPr>
+          <w:lang w:val="en-US"/>
+        </w:rPr>
+        <w:t>.</w:t>
+      </w:r>
+    </w:p>
+    <w:p>
+      <w:pPr>
+        <w:rPr>
+          <w:lang w:val="en-US"/>
+        </w:rPr>
+      </w:pPr>
+    </w:p>
+    <w:p>
+      <w:pPr>
+        <w:spacing w:after="0" w:line="240" w:lineRule="auto"/>
+        <w:rPr>
+          <w:rFonts w:ascii="Courier New" w:hAnsi="Courier New" w:cs="Courier New"/>
+          <w:lang w:val="en-US"/>
+        </w:rPr>
+      </w:pPr>
+      <w:r>
+        <w:rPr>
+          <w:rFonts w:ascii="Courier New" w:hAnsi="Courier New" w:cs="Courier New"/>
+          <w:lang w:val="en-US"/>
+        </w:rPr>
+        <w:t>clear</w:t>
+      </w:r>
+    </w:p>
+    <w:p>
+      <w:pPr>
+        <w:spacing w:after="0" w:line="240" w:lineRule="auto"/>
+        <w:rPr>
+          <w:rFonts w:ascii="Courier New" w:hAnsi="Courier New" w:cs="Courier New"/>
+          <w:lang w:val="en-US"/>
+        </w:rPr>
+      </w:pPr>
+    </w:p>
+    <w:p>
+      <w:pPr>
+        <w:spacing w:after="0" w:line="240" w:lineRule="auto"/>
+        <w:rPr>
+          <w:rFonts w:ascii="Courier New" w:hAnsi="Courier New" w:cs="Courier New"/>
+          <w:lang w:val="en-US"/>
+        </w:rPr>
+      </w:pPr>
+      <w:r>
+        <w:rPr>
+          <w:rFonts w:ascii="Courier New" w:hAnsi="Courier New" w:cs="Courier New"/>
+          <w:lang w:val="en-US"/>
+        </w:rPr>
+        <w:t>New circuit.UPFC3-1 bus1=SOURCE_BUS.1.0 phases=1</w:t>
+      </w:r>
+    </w:p>
+    <w:p>
+      <w:pPr>
+        <w:spacing w:after="0" w:line="240" w:lineRule="auto"/>
+        <w:rPr>
+          <w:rFonts w:ascii="Courier New" w:hAnsi="Courier New" w:cs="Courier New"/>
+          <w:lang w:val="en-US"/>
+        </w:rPr>
+      </w:pPr>
+      <w:r>
+        <w:rPr>
+          <w:rFonts w:ascii="Courier New" w:hAnsi="Courier New" w:cs="Courier New"/>
+          <w:lang w:val="en-US"/>
+        </w:rPr>
+        <w:t>~ BasekV=7.2 pu=1 angle=0</w:t>
+      </w:r>
+    </w:p>
+    <w:p>
+      <w:pPr>
+        <w:spacing w:after="0" w:line="240" w:lineRule="auto"/>
+        <w:rPr>
+          <w:rFonts w:ascii="Courier New" w:hAnsi="Courier New" w:cs="Courier New"/>
+          <w:lang w:val="en-US"/>
+        </w:rPr>
+      </w:pPr>
+      <w:r>
+        <w:rPr>
+          <w:rFonts w:ascii="Courier New" w:hAnsi="Courier New" w:cs="Courier New"/>
+          <w:lang w:val="en-US"/>
+        </w:rPr>
+        <w:t>~ mvasc3=2000000 mvasc=20000000</w:t>
+      </w:r>
+    </w:p>
+    <w:p>
+      <w:pPr>
+        <w:spacing w:after="0" w:line="240" w:lineRule="auto"/>
+        <w:rPr>
+          <w:rFonts w:ascii="Courier New" w:hAnsi="Courier New" w:cs="Courier New"/>
+          <w:lang w:val="en-US"/>
+        </w:rPr>
+      </w:pPr>
+    </w:p>
+    <w:p>
+      <w:pPr>
+        <w:spacing w:after="0" w:line="240" w:lineRule="auto"/>
+        <w:rPr>
+          <w:rFonts w:ascii="Courier New" w:hAnsi="Courier New" w:cs="Courier New"/>
+          <w:lang w:val="en-US"/>
+        </w:rPr>
+      </w:pPr>
+      <w:r>
+        <w:rPr>
+          <w:rFonts w:ascii="Courier New" w:hAnsi="Courier New" w:cs="Courier New"/>
+          <w:lang w:val="en-US"/>
+        </w:rPr>
+        <w:t>New XYCurve.Losses npts=3 xarray=[0.9 1 1.1] yarray=[1.0143 1.008 1.0143]</w:t>
+      </w:r>
+    </w:p>
+    <w:p>
+      <w:pPr>
+        <w:spacing w:after="0" w:line="240" w:lineRule="auto"/>
+        <w:rPr>
+          <w:rFonts w:ascii="Courier New" w:hAnsi="Courier New" w:cs="Courier New"/>
+          <w:lang w:val="en-US"/>
+        </w:rPr>
+      </w:pPr>
+      <w:r>
+        <w:rPr>
+          <w:rFonts w:ascii="Courier New" w:hAnsi="Courier New" w:cs="Courier New"/>
+          <w:lang w:val="en-US"/>
+        </w:rPr>
+        <w:t>New XFMRCode.QuasiIdeal Phases=1 windings=2 XHL=0.01 %LoadLoss=.01 kVAs=[100 100] kVs=[.24 .24] conns=[delta delta] ppm=0</w:t>
+      </w:r>
+    </w:p>
+    <w:p>
+      <w:pPr>
+        <w:spacing w:after="0" w:line="240" w:lineRule="auto"/>
+        <w:rPr>
+          <w:rFonts w:ascii="Courier New" w:hAnsi="Courier New" w:cs="Courier New"/>
+          <w:lang w:val="en-US"/>
+        </w:rPr>
+      </w:pPr>
+    </w:p>
+    <w:p>
+      <w:pPr>
+        <w:spacing w:after="0" w:line="240" w:lineRule="auto"/>
+        <w:rPr>
+          <w:rFonts w:ascii="Courier New" w:hAnsi="Courier New" w:cs="Courier New"/>
+          <w:lang w:val="en-US"/>
+        </w:rPr>
+      </w:pPr>
+      <w:r>
+        <w:rPr>
+          <w:rFonts w:ascii="Courier New" w:hAnsi="Courier New" w:cs="Courier New"/>
+          <w:lang w:val="en-US"/>
+        </w:rPr>
+        <w:t>New  XfmrCode.1-ph50kVA  phases=1  Windings=3 ppm=0</w:t>
+      </w:r>
+      <w:r>
+        <w:rPr>
+          <w:rFonts w:ascii="Courier New" w:hAnsi="Courier New" w:cs="Courier New"/>
+          <w:lang w:val="en-US"/>
+        </w:rPr>
+        <w:tab/>
+      </w:r>
+    </w:p>
+    <w:p>
+      <w:pPr>
+        <w:spacing w:after="0" w:line="240" w:lineRule="auto"/>
+        <w:rPr>
+          <w:rFonts w:ascii="Courier New" w:hAnsi="Courier New" w:cs="Courier New"/>
+          <w:lang w:val="en-US"/>
+        </w:rPr>
+      </w:pPr>
+      <w:r>
+        <w:rPr>
+          <w:rFonts w:ascii="Courier New" w:hAnsi="Courier New" w:cs="Courier New"/>
+          <w:lang w:val="en-US"/>
+        </w:rPr>
+        <w:t>~ Xhl=2.04   Xht=2.04   Xlt=1.36  %noloadloss=.02</w:t>
+      </w:r>
+    </w:p>
+    <w:p>
+      <w:pPr>
+        <w:spacing w:after="0" w:line="240" w:lineRule="auto"/>
+        <w:rPr>
+          <w:rFonts w:ascii="Courier New" w:hAnsi="Courier New" w:cs="Courier New"/>
+          <w:lang w:val="en-US"/>
+        </w:rPr>
+      </w:pPr>
+      <w:r>
+        <w:rPr>
+          <w:rFonts w:ascii="Courier New" w:hAnsi="Courier New" w:cs="Courier New"/>
+          <w:lang w:val="en-US"/>
+        </w:rPr>
+        <w:t>~ kVs=[7.2  0.12  0.12]     ! ratings of windings</w:t>
+      </w:r>
+    </w:p>
+    <w:p>
+      <w:pPr>
+        <w:spacing w:after="0" w:line="240" w:lineRule="auto"/>
+        <w:rPr>
+          <w:rFonts w:ascii="Courier New" w:hAnsi="Courier New" w:cs="Courier New"/>
+          <w:lang w:val="en-US"/>
+        </w:rPr>
+      </w:pPr>
+      <w:r>
+        <w:rPr>
+          <w:rFonts w:ascii="Courier New" w:hAnsi="Courier New" w:cs="Courier New"/>
+          <w:lang w:val="en-US"/>
+        </w:rPr>
+        <w:t>~ kVAs=[50 50 50]</w:t>
+      </w:r>
+    </w:p>
+    <w:p>
+      <w:pPr>
+        <w:spacing w:after="0" w:line="240" w:lineRule="auto"/>
+        <w:rPr>
+          <w:rFonts w:ascii="Courier New" w:hAnsi="Courier New" w:cs="Courier New"/>
+          <w:lang w:val="en-US"/>
+        </w:rPr>
+      </w:pPr>
+      <w:r>
+        <w:rPr>
+          <w:rFonts w:ascii="Courier New" w:hAnsi="Courier New" w:cs="Courier New"/>
+          <w:lang w:val="en-US"/>
+        </w:rPr>
+        <w:t>~ %Rs = [0.6  1.2  1.2]</w:t>
+      </w:r>
+    </w:p>
+    <w:p>
+      <w:pPr>
+        <w:spacing w:after="0" w:line="240" w:lineRule="auto"/>
+        <w:rPr>
+          <w:rFonts w:ascii="Courier New" w:hAnsi="Courier New" w:cs="Courier New"/>
+          <w:lang w:val="en-US"/>
+        </w:rPr>
+      </w:pPr>
+      <w:r>
+        <w:rPr>
+          <w:rFonts w:ascii="Courier New" w:hAnsi="Courier New" w:cs="Courier New"/>
+          <w:lang w:val="en-US"/>
+        </w:rPr>
+        <w:t>~ conns=[wye wye wye]    ! default</w:t>
+      </w:r>
+    </w:p>
+    <w:p>
+      <w:pPr>
+        <w:spacing w:after="0" w:line="240" w:lineRule="auto"/>
+        <w:rPr>
+          <w:rFonts w:ascii="Courier New" w:hAnsi="Courier New" w:cs="Courier New"/>
+          <w:lang w:val="en-US"/>
+        </w:rPr>
+      </w:pPr>
+    </w:p>
+    <w:p>
+      <w:pPr>
+        <w:spacing w:after="0" w:line="240" w:lineRule="auto"/>
+        <w:rPr>
+          <w:rFonts w:ascii="Courier New" w:hAnsi="Courier New" w:cs="Courier New"/>
+          <w:lang w:val="en-US"/>
+        </w:rPr>
+      </w:pPr>
+      <w:r>
+        <w:rPr>
+          <w:rFonts w:ascii="Courier New" w:hAnsi="Courier New" w:cs="Courier New"/>
+          <w:lang w:val="en-US"/>
+        </w:rPr>
+        <w:lastRenderedPageBreak/>
+        <w:t>// 2 winding model</w:t>
+      </w:r>
+    </w:p>
+    <w:p>
+      <w:pPr>
+        <w:spacing w:after="0" w:line="240" w:lineRule="auto"/>
+        <w:rPr>
+          <w:rFonts w:ascii="Courier New" w:hAnsi="Courier New" w:cs="Courier New"/>
+          <w:lang w:val="en-US"/>
+        </w:rPr>
+      </w:pPr>
+      <w:r>
+        <w:rPr>
+          <w:rFonts w:ascii="Courier New" w:hAnsi="Courier New" w:cs="Courier New"/>
+          <w:lang w:val="en-US"/>
+        </w:rPr>
+        <w:t>New  XfmrCode.1-ph50kVA-2  phases=1  Windings=2 ppm=0</w:t>
+      </w:r>
+    </w:p>
+    <w:p>
+      <w:pPr>
+        <w:spacing w:after="0" w:line="240" w:lineRule="auto"/>
+        <w:rPr>
+          <w:rFonts w:ascii="Courier New" w:hAnsi="Courier New" w:cs="Courier New"/>
+          <w:lang w:val="en-US"/>
+        </w:rPr>
+      </w:pPr>
+      <w:r>
+        <w:rPr>
+          <w:rFonts w:ascii="Courier New" w:hAnsi="Courier New" w:cs="Courier New"/>
+          <w:lang w:val="en-US"/>
+        </w:rPr>
+        <w:t>~ Xhl=2.04   %noloadloss=.02</w:t>
+      </w:r>
+    </w:p>
+    <w:p>
+      <w:pPr>
+        <w:spacing w:after="0" w:line="240" w:lineRule="auto"/>
+        <w:rPr>
+          <w:rFonts w:ascii="Courier New" w:hAnsi="Courier New" w:cs="Courier New"/>
+          <w:lang w:val="en-US"/>
+        </w:rPr>
+      </w:pPr>
+      <w:r>
+        <w:rPr>
+          <w:rFonts w:ascii="Courier New" w:hAnsi="Courier New" w:cs="Courier New"/>
+          <w:lang w:val="en-US"/>
+        </w:rPr>
+        <w:t>~ kVs=[7.2  0.24]     ! ratings of windings</w:t>
+      </w:r>
+    </w:p>
+    <w:p>
+      <w:pPr>
+        <w:spacing w:after="0" w:line="240" w:lineRule="auto"/>
+        <w:rPr>
+          <w:rFonts w:ascii="Courier New" w:hAnsi="Courier New" w:cs="Courier New"/>
+          <w:lang w:val="en-US"/>
+        </w:rPr>
+      </w:pPr>
+      <w:r>
+        <w:rPr>
+          <w:rFonts w:ascii="Courier New" w:hAnsi="Courier New" w:cs="Courier New"/>
+          <w:lang w:val="en-US"/>
+        </w:rPr>
+        <w:t>~ kVAs=[50 50 ]</w:t>
+      </w:r>
+    </w:p>
+    <w:p>
+      <w:pPr>
+        <w:spacing w:after="0" w:line="240" w:lineRule="auto"/>
+        <w:rPr>
+          <w:rFonts w:ascii="Courier New" w:hAnsi="Courier New" w:cs="Courier New"/>
+          <w:lang w:val="en-US"/>
+        </w:rPr>
+      </w:pPr>
+      <w:r>
+        <w:rPr>
+          <w:rFonts w:ascii="Courier New" w:hAnsi="Courier New" w:cs="Courier New"/>
+          <w:lang w:val="en-US"/>
+        </w:rPr>
+        <w:t>~ %Rs = [0.9 0.9]</w:t>
+      </w:r>
+    </w:p>
+    <w:p>
+      <w:pPr>
+        <w:spacing w:after="0" w:line="240" w:lineRule="auto"/>
+        <w:rPr>
+          <w:rFonts w:ascii="Courier New" w:hAnsi="Courier New" w:cs="Courier New"/>
+          <w:lang w:val="en-US"/>
+        </w:rPr>
+      </w:pPr>
+      <w:r>
+        <w:rPr>
+          <w:rFonts w:ascii="Courier New" w:hAnsi="Courier New" w:cs="Courier New"/>
+          <w:lang w:val="en-US"/>
+        </w:rPr>
+        <w:t>~ conns=[wye  wye]    ! default</w:t>
+      </w:r>
+    </w:p>
+    <w:p>
+      <w:pPr>
+        <w:spacing w:after="0" w:line="240" w:lineRule="auto"/>
+        <w:rPr>
+          <w:rFonts w:ascii="Courier New" w:hAnsi="Courier New" w:cs="Courier New"/>
+          <w:lang w:val="en-US"/>
+        </w:rPr>
+      </w:pPr>
+    </w:p>
+    <w:p>
+      <w:pPr>
+        <w:spacing w:after="0" w:line="240" w:lineRule="auto"/>
+        <w:rPr>
+          <w:rFonts w:ascii="Courier New" w:hAnsi="Courier New" w:cs="Courier New"/>
+          <w:lang w:val="en-US"/>
+        </w:rPr>
+      </w:pPr>
+    </w:p>
+    <w:p>
+      <w:pPr>
+        <w:spacing w:after="0" w:line="240" w:lineRule="auto"/>
+        <w:rPr>
+          <w:rFonts w:ascii="Courier New" w:hAnsi="Courier New" w:cs="Courier New"/>
+          <w:lang w:val="en-US"/>
+        </w:rPr>
+      </w:pPr>
+      <w:r>
+        <w:rPr>
+          <w:rFonts w:ascii="Courier New" w:hAnsi="Courier New" w:cs="Courier New"/>
+          <w:lang w:val="en-US"/>
+        </w:rPr>
+        <w:t>//  low-impedance transformer for interconnecting the UPFC to the system</w:t>
+      </w:r>
+    </w:p>
+    <w:p>
+      <w:pPr>
+        <w:spacing w:after="0" w:line="240" w:lineRule="auto"/>
+        <w:rPr>
+          <w:rFonts w:ascii="Courier New" w:hAnsi="Courier New" w:cs="Courier New"/>
+          <w:lang w:val="en-US"/>
+        </w:rPr>
+      </w:pPr>
+      <w:r>
+        <w:rPr>
+          <w:rFonts w:ascii="Courier New" w:hAnsi="Courier New" w:cs="Courier New"/>
+          <w:lang w:val="en-US"/>
+        </w:rPr>
+        <w:t>New  XfmrCode.UPFCInterface  phases=1  Windings=3 ppm=0</w:t>
+      </w:r>
+      <w:r>
+        <w:rPr>
+          <w:rFonts w:ascii="Courier New" w:hAnsi="Courier New" w:cs="Courier New"/>
+          <w:lang w:val="en-US"/>
+        </w:rPr>
+        <w:tab/>
+      </w:r>
+    </w:p>
+    <w:p>
+      <w:pPr>
+        <w:spacing w:after="0" w:line="240" w:lineRule="auto"/>
+        <w:rPr>
+          <w:rFonts w:ascii="Courier New" w:hAnsi="Courier New" w:cs="Courier New"/>
+          <w:lang w:val="en-US"/>
+        </w:rPr>
+      </w:pPr>
+      <w:r>
+        <w:rPr>
+          <w:rFonts w:ascii="Courier New" w:hAnsi="Courier New" w:cs="Courier New"/>
+          <w:lang w:val="en-US"/>
+        </w:rPr>
+        <w:t>~ Xhl=.0204   Xht=.0204   Xlt=.0136  %noloadloss=.01</w:t>
+      </w:r>
+    </w:p>
+    <w:p>
+      <w:pPr>
+        <w:spacing w:after="0" w:line="240" w:lineRule="auto"/>
+        <w:rPr>
+          <w:rFonts w:ascii="Courier New" w:hAnsi="Courier New" w:cs="Courier New"/>
+          <w:lang w:val="en-US"/>
+        </w:rPr>
+      </w:pPr>
+      <w:r>
+        <w:rPr>
+          <w:rFonts w:ascii="Courier New" w:hAnsi="Courier New" w:cs="Courier New"/>
+          <w:lang w:val="en-US"/>
+        </w:rPr>
+        <w:t>~ kVs=[0.24 0.12  0.12]     ! ratings of windings</w:t>
+      </w:r>
+    </w:p>
+    <w:p>
+      <w:pPr>
+        <w:spacing w:after="0" w:line="240" w:lineRule="auto"/>
+        <w:rPr>
+          <w:rFonts w:ascii="Courier New" w:hAnsi="Courier New" w:cs="Courier New"/>
+          <w:lang w:val="en-US"/>
+        </w:rPr>
+      </w:pPr>
+      <w:r>
+        <w:rPr>
+          <w:rFonts w:ascii="Courier New" w:hAnsi="Courier New" w:cs="Courier New"/>
+          <w:lang w:val="en-US"/>
+        </w:rPr>
+        <w:t>~ kVAs=[50 50 50]</w:t>
+      </w:r>
+    </w:p>
+    <w:p>
+      <w:pPr>
+        <w:spacing w:after="0" w:line="240" w:lineRule="auto"/>
+        <w:rPr>
+          <w:rFonts w:ascii="Courier New" w:hAnsi="Courier New" w:cs="Courier New"/>
+          <w:lang w:val="en-US"/>
+        </w:rPr>
+      </w:pPr>
+      <w:r>
+        <w:rPr>
+          <w:rFonts w:ascii="Courier New" w:hAnsi="Courier New" w:cs="Courier New"/>
+          <w:lang w:val="en-US"/>
+        </w:rPr>
+        <w:t>~ %Rs = [0.006  .012  .012]</w:t>
+      </w:r>
+    </w:p>
+    <w:p>
+      <w:pPr>
+        <w:spacing w:after="0" w:line="240" w:lineRule="auto"/>
+        <w:rPr>
+          <w:rFonts w:ascii="Courier New" w:hAnsi="Courier New" w:cs="Courier New"/>
+          <w:lang w:val="en-US"/>
+        </w:rPr>
+      </w:pPr>
+      <w:r>
+        <w:rPr>
+          <w:rFonts w:ascii="Courier New" w:hAnsi="Courier New" w:cs="Courier New"/>
+          <w:lang w:val="en-US"/>
+        </w:rPr>
+        <w:t>~ conns=[wye wye wye]    ! default</w:t>
+      </w:r>
+    </w:p>
+    <w:p>
+      <w:pPr>
+        <w:spacing w:after="0" w:line="240" w:lineRule="auto"/>
+        <w:rPr>
+          <w:rFonts w:ascii="Courier New" w:hAnsi="Courier New" w:cs="Courier New"/>
+          <w:lang w:val="en-US"/>
+        </w:rPr>
+      </w:pPr>
+    </w:p>
+    <w:p>
+      <w:pPr>
+        <w:spacing w:after="0" w:line="240" w:lineRule="auto"/>
+        <w:rPr>
+          <w:rFonts w:ascii="Courier New" w:hAnsi="Courier New" w:cs="Courier New"/>
+          <w:lang w:val="en-US"/>
+        </w:rPr>
+      </w:pPr>
+      <w:r>
+        <w:rPr>
+          <w:rFonts w:ascii="Courier New" w:hAnsi="Courier New" w:cs="Courier New"/>
+          <w:lang w:val="en-US"/>
+        </w:rPr>
+        <w:t>New Transformer.Service50kVA Xfmrcode=1-ph50kVA-2 Buses=[Source_Bus.1.0  UPFC_Input.1]</w:t>
+      </w:r>
+    </w:p>
+    <w:p>
+      <w:pPr>
+        <w:spacing w:after="0" w:line="240" w:lineRule="auto"/>
+        <w:rPr>
+          <w:rFonts w:ascii="Courier New" w:hAnsi="Courier New" w:cs="Courier New"/>
+          <w:lang w:val="en-US"/>
+        </w:rPr>
+      </w:pPr>
+    </w:p>
+    <w:p>
+      <w:pPr>
+        <w:spacing w:after="0" w:line="240" w:lineRule="auto"/>
+        <w:rPr>
+          <w:rFonts w:ascii="Courier New" w:hAnsi="Courier New" w:cs="Courier New"/>
+          <w:lang w:val="en-US"/>
+        </w:rPr>
+      </w:pPr>
+      <w:r>
+        <w:rPr>
+          <w:rFonts w:ascii="Courier New" w:hAnsi="Courier New" w:cs="Courier New"/>
+          <w:lang w:val="en-US"/>
+        </w:rPr>
+        <w:t>New upfc.TEST phases=1 bus1=UPFC_Input.1 bus2=UPFC_Output.1 refkV=0.242 PF = 0.99 mode=2 Element=Transformer.Service50kVA kvarlimit=100 VHLimit=1000 VLLimit=0 CLimit=1000 enabled=True losscurve=Losses TOL1=0.005  Xs=0.02</w:t>
+      </w:r>
+    </w:p>
+    <w:p>
+      <w:pPr>
+        <w:spacing w:after="0" w:line="240" w:lineRule="auto"/>
+        <w:rPr>
+          <w:rFonts w:ascii="Courier New" w:hAnsi="Courier New" w:cs="Courier New"/>
+          <w:lang w:val="en-US"/>
+        </w:rPr>
+      </w:pPr>
+      <w:r>
+        <w:rPr>
+          <w:rFonts w:ascii="Courier New" w:hAnsi="Courier New" w:cs="Courier New"/>
+          <w:lang w:val="en-US"/>
+        </w:rPr>
+        <w:t>// defines the controller- without it, the UPFC will not work!</w:t>
+      </w:r>
+    </w:p>
+    <w:p>
+      <w:pPr>
+        <w:spacing w:after="0" w:line="240" w:lineRule="auto"/>
+        <w:rPr>
+          <w:rFonts w:ascii="Courier New" w:hAnsi="Courier New" w:cs="Courier New"/>
+          <w:lang w:val="en-US"/>
+        </w:rPr>
+      </w:pPr>
+      <w:r>
+        <w:rPr>
+          <w:rFonts w:ascii="Courier New" w:hAnsi="Courier New" w:cs="Courier New"/>
+          <w:lang w:val="en-US"/>
+        </w:rPr>
+        <w:t>New UPFCControl.myUPFCCtrl</w:t>
+      </w:r>
+    </w:p>
+    <w:p>
+      <w:pPr>
+        <w:spacing w:after="0" w:line="240" w:lineRule="auto"/>
+        <w:rPr>
+          <w:rFonts w:ascii="Courier New" w:hAnsi="Courier New" w:cs="Courier New"/>
+          <w:lang w:val="en-US"/>
+        </w:rPr>
+      </w:pPr>
+    </w:p>
+    <w:p>
+      <w:pPr>
+        <w:spacing w:after="0" w:line="240" w:lineRule="auto"/>
+        <w:rPr>
+          <w:rFonts w:ascii="Courier New" w:hAnsi="Courier New" w:cs="Courier New"/>
+          <w:lang w:val="en-US"/>
+        </w:rPr>
+      </w:pPr>
+    </w:p>
+    <w:p>
+      <w:pPr>
+        <w:spacing w:after="0" w:line="240" w:lineRule="auto"/>
+        <w:rPr>
+          <w:rFonts w:ascii="Courier New" w:hAnsi="Courier New" w:cs="Courier New"/>
+          <w:lang w:val="en-US"/>
+        </w:rPr>
+      </w:pPr>
+      <w:r>
+        <w:rPr>
+          <w:rFonts w:ascii="Courier New" w:hAnsi="Courier New" w:cs="Courier New"/>
+          <w:lang w:val="en-US"/>
+        </w:rPr>
+        <w:t>New Transformer.TUPFCout XfmrCode=UPFCInterface Buses=[UPFC_output.1.0   LOAD_BUS.1.0   LOAD_BUS.0.2]</w:t>
+      </w:r>
+    </w:p>
+    <w:p>
+      <w:pPr>
+        <w:spacing w:after="0" w:line="240" w:lineRule="auto"/>
+        <w:rPr>
+          <w:rFonts w:ascii="Courier New" w:hAnsi="Courier New" w:cs="Courier New"/>
+          <w:lang w:val="en-US"/>
+        </w:rPr>
+      </w:pPr>
+    </w:p>
+    <w:p>
+      <w:pPr>
+        <w:spacing w:after="0" w:line="240" w:lineRule="auto"/>
+        <w:rPr>
+          <w:rFonts w:ascii="Courier New" w:hAnsi="Courier New" w:cs="Courier New"/>
+          <w:lang w:val="en-US"/>
+        </w:rPr>
+      </w:pPr>
+      <w:r>
+        <w:rPr>
+          <w:rFonts w:ascii="Courier New" w:hAnsi="Courier New" w:cs="Courier New"/>
+          <w:lang w:val="en-US"/>
+        </w:rPr>
+        <w:t>New load.LOAD120A phases=1 model=1 bus1=LOAD_BUS.1.0 kv=0.12 kw=14.98 kvar=10.08</w:t>
+      </w:r>
+    </w:p>
+    <w:p>
+      <w:pPr>
+        <w:spacing w:after="0" w:line="240" w:lineRule="auto"/>
+        <w:rPr>
+          <w:rFonts w:ascii="Courier New" w:hAnsi="Courier New" w:cs="Courier New"/>
+          <w:lang w:val="en-US"/>
+        </w:rPr>
+      </w:pPr>
+      <w:r>
+        <w:rPr>
+          <w:rFonts w:ascii="Courier New" w:hAnsi="Courier New" w:cs="Courier New"/>
+          <w:lang w:val="en-US"/>
+        </w:rPr>
+        <w:t>New load.LOAD120B phases=1 model=1 bus1=LOAD_BUS.2.0 kv=0.12 kw=12.38 kvar=1.71</w:t>
+      </w:r>
+    </w:p>
+    <w:p>
+      <w:pPr>
+        <w:spacing w:after="0" w:line="240" w:lineRule="auto"/>
+        <w:rPr>
+          <w:rFonts w:ascii="Courier New" w:hAnsi="Courier New" w:cs="Courier New"/>
+          <w:lang w:val="en-US"/>
+        </w:rPr>
+      </w:pPr>
+    </w:p>
+    <w:p>
+      <w:pPr>
+        <w:spacing w:after="0" w:line="240" w:lineRule="auto"/>
+        <w:rPr>
+          <w:rFonts w:ascii="Courier New" w:hAnsi="Courier New" w:cs="Courier New"/>
+          <w:lang w:val="en-US"/>
+        </w:rPr>
+      </w:pPr>
+      <w:r>
+        <w:rPr>
+          <w:rFonts w:ascii="Courier New" w:hAnsi="Courier New" w:cs="Courier New"/>
+          <w:lang w:val="en-US"/>
+        </w:rPr>
+        <w:t>new monitor.Vxfmr Transformer.Service50kVA term=1 mode=0 vipolar=y</w:t>
+      </w:r>
+    </w:p>
+    <w:p>
+      <w:pPr>
+        <w:spacing w:after="0" w:line="240" w:lineRule="auto"/>
+        <w:rPr>
+          <w:rFonts w:ascii="Courier New" w:hAnsi="Courier New" w:cs="Courier New"/>
+          <w:lang w:val="en-US"/>
+        </w:rPr>
+      </w:pPr>
+      <w:r>
+        <w:rPr>
+          <w:rFonts w:ascii="Courier New" w:hAnsi="Courier New" w:cs="Courier New"/>
+          <w:lang w:val="en-US"/>
+        </w:rPr>
+        <w:t>new monitor.VIin UPFC.TEST term=1 mode=0 vipolar=y</w:t>
+      </w:r>
+    </w:p>
+    <w:p>
+      <w:pPr>
+        <w:spacing w:after="0" w:line="240" w:lineRule="auto"/>
+        <w:rPr>
+          <w:rFonts w:ascii="Courier New" w:hAnsi="Courier New" w:cs="Courier New"/>
+          <w:lang w:val="en-US"/>
+        </w:rPr>
+      </w:pPr>
+      <w:r>
+        <w:rPr>
+          <w:rFonts w:ascii="Courier New" w:hAnsi="Courier New" w:cs="Courier New"/>
+          <w:lang w:val="en-US"/>
+        </w:rPr>
+        <w:t>new monitor.VIout Transformer.TUPFCOut 1  mode=0 vipolar=y</w:t>
+      </w:r>
+    </w:p>
+    <w:p>
+      <w:pPr>
+        <w:spacing w:after="0" w:line="240" w:lineRule="auto"/>
+        <w:rPr>
+          <w:rFonts w:ascii="Courier New" w:hAnsi="Courier New" w:cs="Courier New"/>
+          <w:lang w:val="en-US"/>
+        </w:rPr>
+      </w:pPr>
+      <w:r>
+        <w:rPr>
+          <w:rFonts w:ascii="Courier New" w:hAnsi="Courier New" w:cs="Courier New"/>
+          <w:lang w:val="en-US"/>
+        </w:rPr>
+        <w:t>new monitor.VIoutU UPFC.TEST 2  mode=0 vipolar=y</w:t>
+      </w:r>
+    </w:p>
+    <w:p>
+      <w:pPr>
+        <w:spacing w:after="0" w:line="240" w:lineRule="auto"/>
+        <w:rPr>
+          <w:rFonts w:ascii="Courier New" w:hAnsi="Courier New" w:cs="Courier New"/>
+          <w:lang w:val="en-US"/>
+        </w:rPr>
+      </w:pPr>
+      <w:r>
+        <w:rPr>
+          <w:rFonts w:ascii="Courier New" w:hAnsi="Courier New" w:cs="Courier New"/>
+          <w:lang w:val="en-US"/>
+        </w:rPr>
+        <w:t>New monitor.State UPFC.Test 1 mode=3</w:t>
+      </w:r>
+    </w:p>
+    <w:p>
+      <w:pPr>
+        <w:spacing w:after="0" w:line="240" w:lineRule="auto"/>
+        <w:rPr>
+          <w:rFonts w:ascii="Courier New" w:hAnsi="Courier New" w:cs="Courier New"/>
+          <w:lang w:val="en-US"/>
+        </w:rPr>
+      </w:pPr>
+    </w:p>
+    <w:p>
+      <w:pPr>
+        <w:spacing w:after="0" w:line="240" w:lineRule="auto"/>
+        <w:rPr>
+          <w:rFonts w:ascii="Courier New" w:hAnsi="Courier New" w:cs="Courier New"/>
+          <w:lang w:val="en-US"/>
+        </w:rPr>
+      </w:pPr>
+      <w:r>
+        <w:rPr>
+          <w:rFonts w:ascii="Courier New" w:hAnsi="Courier New" w:cs="Courier New"/>
+          <w:lang w:val="en-US"/>
+        </w:rPr>
+        <w:t>Set voltagebases= [12.47 .415 0.208]</w:t>
+      </w:r>
+    </w:p>
+    <w:p>
+      <w:pPr>
+        <w:spacing w:after="0" w:line="240" w:lineRule="auto"/>
+        <w:rPr>
+          <w:rFonts w:ascii="Courier New" w:hAnsi="Courier New" w:cs="Courier New"/>
+          <w:lang w:val="en-US"/>
+        </w:rPr>
+      </w:pPr>
+      <w:r>
+        <w:rPr>
+          <w:rFonts w:ascii="Courier New" w:hAnsi="Courier New" w:cs="Courier New"/>
+          <w:lang w:val="en-US"/>
+        </w:rPr>
+        <w:t>Calcv</w:t>
+      </w:r>
+    </w:p>
+    <w:p>
+      <w:pPr>
+        <w:spacing w:after="0" w:line="240" w:lineRule="auto"/>
+        <w:rPr>
+          <w:rFonts w:ascii="Courier New" w:hAnsi="Courier New" w:cs="Courier New"/>
+          <w:lang w:val="en-US"/>
+        </w:rPr>
+      </w:pPr>
+    </w:p>
+    <w:p>
+      <w:pPr>
+        <w:spacing w:after="0" w:line="240" w:lineRule="auto"/>
+        <w:rPr>
+          <w:rFonts w:ascii="Courier New" w:hAnsi="Courier New" w:cs="Courier New"/>
+          <w:lang w:val="en-US"/>
+        </w:rPr>
+      </w:pPr>
+      <w:r>
+        <w:rPr>
+          <w:rFonts w:ascii="Courier New" w:hAnsi="Courier New" w:cs="Courier New"/>
+          <w:lang w:val="en-US"/>
+        </w:rPr>
+        <w:t xml:space="preserve">set maxcontroliter=1000 </w:t>
+      </w:r>
+    </w:p>
+    <w:p>
+      <w:pPr>
+        <w:spacing w:after="0" w:line="240" w:lineRule="auto"/>
+        <w:rPr>
+          <w:rFonts w:ascii="Courier New" w:hAnsi="Courier New" w:cs="Courier New"/>
+          <w:lang w:val="en-US"/>
+        </w:rPr>
+      </w:pPr>
+    </w:p>
+    <w:p>
+      <w:pPr>
+        <w:spacing w:after="0" w:line="240" w:lineRule="auto"/>
+        <w:rPr>
+          <w:rFonts w:ascii="Courier New" w:hAnsi="Courier New" w:cs="Courier New"/>
+          <w:lang w:val="en-US"/>
+        </w:rPr>
+      </w:pPr>
+      <w:r>
+        <w:rPr>
+          <w:rFonts w:ascii="Courier New" w:hAnsi="Courier New" w:cs="Courier New"/>
+          <w:lang w:val="en-US"/>
+        </w:rPr>
+        <w:t>solve</w:t>
+      </w:r>
+    </w:p>
+    <w:p>
+      <w:pPr>
+        <w:spacing w:after="0" w:line="240" w:lineRule="auto"/>
+        <w:rPr>
+          <w:rFonts w:ascii="Courier New" w:hAnsi="Courier New" w:cs="Courier New"/>
+          <w:lang w:val="en-US"/>
+        </w:rPr>
+      </w:pPr>
+      <w:r>
+        <w:rPr>
+          <w:rFonts w:ascii="Courier New" w:hAnsi="Courier New" w:cs="Courier New"/>
+          <w:lang w:val="en-US"/>
+        </w:rPr>
+        <w:t xml:space="preserve">set mode=daily number=3700  </w:t>
+      </w:r>
+    </w:p>
+    <w:p>
+      <w:pPr>
+        <w:spacing w:after="0" w:line="240" w:lineRule="auto"/>
+        <w:rPr>
+          <w:rFonts w:ascii="Courier New" w:hAnsi="Courier New" w:cs="Courier New"/>
+          <w:lang w:val="en-US"/>
+        </w:rPr>
+      </w:pPr>
+      <w:r>
+        <w:rPr>
+          <w:rFonts w:ascii="Courier New" w:hAnsi="Courier New" w:cs="Courier New"/>
+          <w:lang w:val="en-US"/>
+        </w:rPr>
+        <w:t>solve</w:t>
+      </w:r>
+      <w:r>
+        <w:rPr>
+          <w:rFonts w:ascii="Courier New" w:hAnsi="Courier New" w:cs="Courier New"/>
+          <w:lang w:val="en-US"/>
+        </w:rPr>
+        <w:t xml:space="preserve"> </w:t>
+      </w:r>
+    </w:p>
+    <w:p>
+      <w:pPr>
+        <w:spacing w:after="0" w:line="240" w:lineRule="auto"/>
+        <w:rPr>
+          <w:rFonts w:ascii="Courier New" w:hAnsi="Courier New" w:cs="Courier New"/>
           <w:sz w:val="20"/>
           <w:lang w:val="en-US"/>
         </w:rPr>
       </w:pPr>
+    </w:p>
+    <w:p>
+      <w:pPr>
+        <w:spacing w:after="0" w:line="240" w:lineRule="auto"/>
+        <w:rPr>
+          <w:rFonts w:ascii="Courier New" w:hAnsi="Courier New" w:cs="Courier New"/>
+          <w:lang w:val="en-US"/>
+        </w:rPr>
+      </w:pPr>
+      <w:r>
+        <w:rPr>
+          <w:rFonts w:ascii="Courier New" w:hAnsi="Courier New" w:cs="Courier New"/>
+          <w:lang w:val="en-US"/>
+        </w:rPr>
+        <w:lastRenderedPageBreak/>
+        <w:t>show monitor VIout</w:t>
+      </w:r>
+    </w:p>
+    <w:p>
+      <w:pPr>
+        <w:spacing w:after="0" w:line="240" w:lineRule="auto"/>
+        <w:rPr>
+          <w:rFonts w:ascii="Courier New" w:hAnsi="Courier New" w:cs="Courier New"/>
+          <w:lang w:val="en-US"/>
+        </w:rPr>
+      </w:pPr>
+      <w:r>
+        <w:rPr>
+          <w:rFonts w:ascii="Courier New" w:hAnsi="Courier New" w:cs="Courier New"/>
+          <w:lang w:val="en-US"/>
+        </w:rPr>
+        <w:t>show monitor VIoutu</w:t>
+      </w:r>
+    </w:p>
+    <w:p>
+      <w:pPr>
+        <w:spacing w:after="0" w:line="240" w:lineRule="auto"/>
+        <w:rPr>
+          <w:rFonts w:ascii="Courier New" w:hAnsi="Courier New" w:cs="Courier New"/>
+          <w:lang w:val="en-US"/>
+        </w:rPr>
+      </w:pPr>
+      <w:r>
+        <w:rPr>
+          <w:rFonts w:ascii="Courier New" w:hAnsi="Courier New" w:cs="Courier New"/>
+          <w:lang w:val="en-US"/>
+        </w:rPr>
+        <w:t>show monitor VIin</w:t>
+      </w:r>
+    </w:p>
+    <w:p>
+      <w:pPr>
+        <w:spacing w:after="0" w:line="240" w:lineRule="auto"/>
+        <w:rPr>
+          <w:rFonts w:ascii="Courier New" w:hAnsi="Courier New" w:cs="Courier New"/>
+          <w:lang w:val="en-US"/>
+        </w:rPr>
+      </w:pPr>
       <w:r>
         <w:rPr>
           <w:rFonts w:ascii="Courier New" w:hAnsi="Courier New" w:cs="Courier New"/>
@@ -6474,6 +7533,16 @@
         </w:rPr>
         <w:t>show monitor state</w:t>
       </w:r>
+    </w:p>
+    <w:p>
+      <w:pPr>
+        <w:spacing w:after="0" w:line="240" w:lineRule="auto"/>
+        <w:rPr>
+          <w:rFonts w:ascii="Courier New" w:hAnsi="Courier New" w:cs="Courier New"/>
+          <w:sz w:val="20"/>
+          <w:lang w:val="en-US"/>
+        </w:rPr>
+      </w:pPr>
     </w:p>
     <w:sectPr>
       <w:headerReference w:type="default" r:id="rId22"/>
@@ -6488,7 +7557,7 @@
 </file>
 
 <file path=word/endnotes.xml><?xml version="1.0" encoding="utf-8"?>
-<w:endnotes xmlns:wpc="http://schemas.microsoft.com/office/word/2010/wordprocessingCanvas" xmlns:cx="http://schemas.microsoft.com/office/drawing/2014/chartex" xmlns:cx1="http://schemas.microsoft.com/office/drawing/2015/9/8/chartex" xmlns:cx2="http://schemas.microsoft.com/office/drawing/2015/10/21/chartex" xmlns:cx3="http://schemas.microsoft.com/office/drawing/2016/5/9/chartex" xmlns:cx4="http://schemas.microsoft.com/office/drawing/2016/5/10/chartex" xmlns:cx5="http://schemas.microsoft.com/office/drawing/2016/5/11/chartex" xmlns:cx6="http://schemas.microsoft.com/office/drawing/2016/5/12/chartex" xmlns:cx7="http://schemas.microsoft.com/office/drawing/2016/5/13/chartex" xmlns:cx8="http://schemas.microsoft.com/office/drawing/2016/5/14/chartex" xmlns:mc="http://schemas.openxmlformats.org/markup-compatibility/2006" xmlns:aink="http://schemas.microsoft.com/office/drawing/2016/ink" xmlns:am3d="http://schemas.microsoft.com/office/drawing/2017/model3d" xmlns:o="urn:schemas-microsoft-com:office:office" xmlns:r="http://schemas.openxmlformats.org/officeDocument/2006/relationships" xmlns:m="http://schemas.openxmlformats.org/officeDocument/2006/math" xmlns:v="urn:schemas-microsoft-com:vml" xmlns:wp14="http://schemas.microsoft.com/office/word/2010/wordprocessingDrawing" xmlns:wp="http://schemas.openxmlformats.org/drawingml/2006/wordprocessingDrawing" xmlns:w10="urn:schemas-microsoft-com:office:word" xmlns:w="http://schemas.openxmlformats.org/wordprocessingml/2006/main" xmlns:w14="http://schemas.microsoft.com/office/word/2010/wordml" xmlns:w15="http://schemas.microsoft.com/office/word/2012/wordml" xmlns:w16cex="http://schemas.microsoft.com/office/word/2018/wordml/cex" xmlns:w16cid="http://schemas.microsoft.com/office/word/2016/wordml/cid" xmlns:w16="http://schemas.microsoft.com/office/word/2018/wordml" xmlns:w16se="http://schemas.microsoft.com/office/word/2015/wordml/symex" xmlns:wpg="http://schemas.microsoft.com/office/word/2010/wordprocessingGroup" xmlns:wpi="http://schemas.microsoft.com/office/word/2010/wordprocessingInk" xmlns:wne="http://schemas.microsoft.com/office/word/2006/wordml" xmlns:wps="http://schemas.microsoft.com/office/word/2010/wordprocessingShape" mc:Ignorable="w14 w15 w16se w16cid w16 w16cex wp14">
+<w:endnotes xmlns:wpc="http://schemas.microsoft.com/office/word/2010/wordprocessingCanvas" xmlns:cx="http://schemas.microsoft.com/office/drawing/2014/chartex" xmlns:cx1="http://schemas.microsoft.com/office/drawing/2015/9/8/chartex" xmlns:cx2="http://schemas.microsoft.com/office/drawing/2015/10/21/chartex" xmlns:cx3="http://schemas.microsoft.com/office/drawing/2016/5/9/chartex" xmlns:cx4="http://schemas.microsoft.com/office/drawing/2016/5/10/chartex" xmlns:cx5="http://schemas.microsoft.com/office/drawing/2016/5/11/chartex" xmlns:cx6="http://schemas.microsoft.com/office/drawing/2016/5/12/chartex" xmlns:cx7="http://schemas.microsoft.com/office/drawing/2016/5/13/chartex" xmlns:cx8="http://schemas.microsoft.com/office/drawing/2016/5/14/chartex" xmlns:mc="http://schemas.openxmlformats.org/markup-compatibility/2006" xmlns:aink="http://schemas.microsoft.com/office/drawing/2016/ink" xmlns:am3d="http://schemas.microsoft.com/office/drawing/2017/model3d" xmlns:o="urn:schemas-microsoft-com:office:office" xmlns:r="http://schemas.openxmlformats.org/officeDocument/2006/relationships" xmlns:m="http://schemas.openxmlformats.org/officeDocument/2006/math" xmlns:v="urn:schemas-microsoft-com:vml" xmlns:wp14="http://schemas.microsoft.com/office/word/2010/wordprocessingDrawing" xmlns:wp="http://schemas.openxmlformats.org/drawingml/2006/wordprocessingDrawing" xmlns:w10="urn:schemas-microsoft-com:office:word" xmlns:w="http://schemas.openxmlformats.org/wordprocessingml/2006/main" xmlns:w14="http://schemas.microsoft.com/office/word/2010/wordml" xmlns:w15="http://schemas.microsoft.com/office/word/2012/wordml" xmlns:w16cex="http://schemas.microsoft.com/office/word/2018/wordml/cex" xmlns:w16cid="http://schemas.microsoft.com/office/word/2016/wordml/cid" xmlns:w16="http://schemas.microsoft.com/office/word/2018/wordml" xmlns:w16sdtdh="http://schemas.microsoft.com/office/word/2020/wordml/sdtdatahash" xmlns:w16se="http://schemas.microsoft.com/office/word/2015/wordml/symex" xmlns:wpg="http://schemas.microsoft.com/office/word/2010/wordprocessingGroup" xmlns:wpi="http://schemas.microsoft.com/office/word/2010/wordprocessingInk" xmlns:wne="http://schemas.microsoft.com/office/word/2006/wordml" xmlns:wps="http://schemas.microsoft.com/office/word/2010/wordprocessingShape" mc:Ignorable="w14 w15 w16se w16cid w16 w16cex w16sdtdh wp14">
   <w:endnote w:type="separator" w:id="-1">
     <w:p>
       <w:pPr>
@@ -6513,7 +7582,7 @@
 </file>
 
 <file path=word/footer1.xml><?xml version="1.0" encoding="utf-8"?>
-<w:ftr xmlns:wpc="http://schemas.microsoft.com/office/word/2010/wordprocessingCanvas" xmlns:cx="http://schemas.microsoft.com/office/drawing/2014/chartex" xmlns:cx1="http://schemas.microsoft.com/office/drawing/2015/9/8/chartex" xmlns:cx2="http://schemas.microsoft.com/office/drawing/2015/10/21/chartex" xmlns:cx3="http://schemas.microsoft.com/office/drawing/2016/5/9/chartex" xmlns:cx4="http://schemas.microsoft.com/office/drawing/2016/5/10/chartex" xmlns:cx5="http://schemas.microsoft.com/office/drawing/2016/5/11/chartex" xmlns:cx6="http://schemas.microsoft.com/office/drawing/2016/5/12/chartex" xmlns:cx7="http://schemas.microsoft.com/office/drawing/2016/5/13/chartex" xmlns:cx8="http://schemas.microsoft.com/office/drawing/2016/5/14/chartex" xmlns:mc="http://schemas.openxmlformats.org/markup-compatibility/2006" xmlns:aink="http://schemas.microsoft.com/office/drawing/2016/ink" xmlns:am3d="http://schemas.microsoft.com/office/drawing/2017/model3d" xmlns:o="urn:schemas-microsoft-com:office:office" xmlns:r="http://schemas.openxmlformats.org/officeDocument/2006/relationships" xmlns:m="http://schemas.openxmlformats.org/officeDocument/2006/math" xmlns:v="urn:schemas-microsoft-com:vml" xmlns:wp14="http://schemas.microsoft.com/office/word/2010/wordprocessingDrawing" xmlns:wp="http://schemas.openxmlformats.org/drawingml/2006/wordprocessingDrawing" xmlns:w10="urn:schemas-microsoft-com:office:word" xmlns:w="http://schemas.openxmlformats.org/wordprocessingml/2006/main" xmlns:w14="http://schemas.microsoft.com/office/word/2010/wordml" xmlns:w15="http://schemas.microsoft.com/office/word/2012/wordml" xmlns:w16cex="http://schemas.microsoft.com/office/word/2018/wordml/cex" xmlns:w16cid="http://schemas.microsoft.com/office/word/2016/wordml/cid" xmlns:w16="http://schemas.microsoft.com/office/word/2018/wordml" xmlns:w16se="http://schemas.microsoft.com/office/word/2015/wordml/symex" xmlns:wpg="http://schemas.microsoft.com/office/word/2010/wordprocessingGroup" xmlns:wpi="http://schemas.microsoft.com/office/word/2010/wordprocessingInk" xmlns:wne="http://schemas.microsoft.com/office/word/2006/wordml" xmlns:wps="http://schemas.microsoft.com/office/word/2010/wordprocessingShape" mc:Ignorable="w14 w15 w16se w16cid w16 w16cex wp14">
+<w:ftr xmlns:wpc="http://schemas.microsoft.com/office/word/2010/wordprocessingCanvas" xmlns:cx="http://schemas.microsoft.com/office/drawing/2014/chartex" xmlns:cx1="http://schemas.microsoft.com/office/drawing/2015/9/8/chartex" xmlns:cx2="http://schemas.microsoft.com/office/drawing/2015/10/21/chartex" xmlns:cx3="http://schemas.microsoft.com/office/drawing/2016/5/9/chartex" xmlns:cx4="http://schemas.microsoft.com/office/drawing/2016/5/10/chartex" xmlns:cx5="http://schemas.microsoft.com/office/drawing/2016/5/11/chartex" xmlns:cx6="http://schemas.microsoft.com/office/drawing/2016/5/12/chartex" xmlns:cx7="http://schemas.microsoft.com/office/drawing/2016/5/13/chartex" xmlns:cx8="http://schemas.microsoft.com/office/drawing/2016/5/14/chartex" xmlns:mc="http://schemas.openxmlformats.org/markup-compatibility/2006" xmlns:aink="http://schemas.microsoft.com/office/drawing/2016/ink" xmlns:am3d="http://schemas.microsoft.com/office/drawing/2017/model3d" xmlns:o="urn:schemas-microsoft-com:office:office" xmlns:r="http://schemas.openxmlformats.org/officeDocument/2006/relationships" xmlns:m="http://schemas.openxmlformats.org/officeDocument/2006/math" xmlns:v="urn:schemas-microsoft-com:vml" xmlns:wp14="http://schemas.microsoft.com/office/word/2010/wordprocessingDrawing" xmlns:wp="http://schemas.openxmlformats.org/drawingml/2006/wordprocessingDrawing" xmlns:w10="urn:schemas-microsoft-com:office:word" xmlns:w="http://schemas.openxmlformats.org/wordprocessingml/2006/main" xmlns:w14="http://schemas.microsoft.com/office/word/2010/wordml" xmlns:w15="http://schemas.microsoft.com/office/word/2012/wordml" xmlns:w16cex="http://schemas.microsoft.com/office/word/2018/wordml/cex" xmlns:w16cid="http://schemas.microsoft.com/office/word/2016/wordml/cid" xmlns:w16="http://schemas.microsoft.com/office/word/2018/wordml" xmlns:w16sdtdh="http://schemas.microsoft.com/office/word/2020/wordml/sdtdatahash" xmlns:w16se="http://schemas.microsoft.com/office/word/2015/wordml/symex" xmlns:wpg="http://schemas.microsoft.com/office/word/2010/wordprocessingGroup" xmlns:wpi="http://schemas.microsoft.com/office/word/2010/wordprocessingInk" xmlns:wne="http://schemas.microsoft.com/office/word/2006/wordml" xmlns:wps="http://schemas.microsoft.com/office/word/2010/wordprocessingShape" mc:Ignorable="w14 w15 w16se w16cid w16 w16cex w16sdtdh wp14">
   <w:p>
     <w:pPr>
       <w:pStyle w:val="Footer"/>
@@ -6532,7 +7601,7 @@
 </file>
 
 <file path=word/footnotes.xml><?xml version="1.0" encoding="utf-8"?>
-<w:footnotes xmlns:wpc="http://schemas.microsoft.com/office/word/2010/wordprocessingCanvas" xmlns:cx="http://schemas.microsoft.com/office/drawing/2014/chartex" xmlns:cx1="http://schemas.microsoft.com/office/drawing/2015/9/8/chartex" xmlns:cx2="http://schemas.microsoft.com/office/drawing/2015/10/21/chartex" xmlns:cx3="http://schemas.microsoft.com/office/drawing/2016/5/9/chartex" xmlns:cx4="http://schemas.microsoft.com/office/drawing/2016/5/10/chartex" xmlns:cx5="http://schemas.microsoft.com/office/drawing/2016/5/11/chartex" xmlns:cx6="http://schemas.microsoft.com/office/drawing/2016/5/12/chartex" xmlns:cx7="http://schemas.microsoft.com/office/drawing/2016/5/13/chartex" xmlns:cx8="http://schemas.microsoft.com/office/drawing/2016/5/14/chartex" xmlns:mc="http://schemas.openxmlformats.org/markup-compatibility/2006" xmlns:aink="http://schemas.microsoft.com/office/drawing/2016/ink" xmlns:am3d="http://schemas.microsoft.com/office/drawing/2017/model3d" xmlns:o="urn:schemas-microsoft-com:office:office" xmlns:r="http://schemas.openxmlformats.org/officeDocument/2006/relationships" xmlns:m="http://schemas.openxmlformats.org/officeDocument/2006/math" xmlns:v="urn:schemas-microsoft-com:vml" xmlns:wp14="http://schemas.microsoft.com/office/word/2010/wordprocessingDrawing" xmlns:wp="http://schemas.openxmlformats.org/drawingml/2006/wordprocessingDrawing" xmlns:w10="urn:schemas-microsoft-com:office:word" xmlns:w="http://schemas.openxmlformats.org/wordprocessingml/2006/main" xmlns:w14="http://schemas.microsoft.com/office/word/2010/wordml" xmlns:w15="http://schemas.microsoft.com/office/word/2012/wordml" xmlns:w16cex="http://schemas.microsoft.com/office/word/2018/wordml/cex" xmlns:w16cid="http://schemas.microsoft.com/office/word/2016/wordml/cid" xmlns:w16="http://schemas.microsoft.com/office/word/2018/wordml" xmlns:w16se="http://schemas.microsoft.com/office/word/2015/wordml/symex" xmlns:wpg="http://schemas.microsoft.com/office/word/2010/wordprocessingGroup" xmlns:wpi="http://schemas.microsoft.com/office/word/2010/wordprocessingInk" xmlns:wne="http://schemas.microsoft.com/office/word/2006/wordml" xmlns:wps="http://schemas.microsoft.com/office/word/2010/wordprocessingShape" mc:Ignorable="w14 w15 w16se w16cid w16 w16cex wp14">
+<w:footnotes xmlns:wpc="http://schemas.microsoft.com/office/word/2010/wordprocessingCanvas" xmlns:cx="http://schemas.microsoft.com/office/drawing/2014/chartex" xmlns:cx1="http://schemas.microsoft.com/office/drawing/2015/9/8/chartex" xmlns:cx2="http://schemas.microsoft.com/office/drawing/2015/10/21/chartex" xmlns:cx3="http://schemas.microsoft.com/office/drawing/2016/5/9/chartex" xmlns:cx4="http://schemas.microsoft.com/office/drawing/2016/5/10/chartex" xmlns:cx5="http://schemas.microsoft.com/office/drawing/2016/5/11/chartex" xmlns:cx6="http://schemas.microsoft.com/office/drawing/2016/5/12/chartex" xmlns:cx7="http://schemas.microsoft.com/office/drawing/2016/5/13/chartex" xmlns:cx8="http://schemas.microsoft.com/office/drawing/2016/5/14/chartex" xmlns:mc="http://schemas.openxmlformats.org/markup-compatibility/2006" xmlns:aink="http://schemas.microsoft.com/office/drawing/2016/ink" xmlns:am3d="http://schemas.microsoft.com/office/drawing/2017/model3d" xmlns:o="urn:schemas-microsoft-com:office:office" xmlns:r="http://schemas.openxmlformats.org/officeDocument/2006/relationships" xmlns:m="http://schemas.openxmlformats.org/officeDocument/2006/math" xmlns:v="urn:schemas-microsoft-com:vml" xmlns:wp14="http://schemas.microsoft.com/office/word/2010/wordprocessingDrawing" xmlns:wp="http://schemas.openxmlformats.org/drawingml/2006/wordprocessingDrawing" xmlns:w10="urn:schemas-microsoft-com:office:word" xmlns:w="http://schemas.openxmlformats.org/wordprocessingml/2006/main" xmlns:w14="http://schemas.microsoft.com/office/word/2010/wordml" xmlns:w15="http://schemas.microsoft.com/office/word/2012/wordml" xmlns:w16cex="http://schemas.microsoft.com/office/word/2018/wordml/cex" xmlns:w16cid="http://schemas.microsoft.com/office/word/2016/wordml/cid" xmlns:w16="http://schemas.microsoft.com/office/word/2018/wordml" xmlns:w16sdtdh="http://schemas.microsoft.com/office/word/2020/wordml/sdtdatahash" xmlns:w16se="http://schemas.microsoft.com/office/word/2015/wordml/symex" xmlns:wpg="http://schemas.microsoft.com/office/word/2010/wordprocessingGroup" xmlns:wpi="http://schemas.microsoft.com/office/word/2010/wordprocessingInk" xmlns:wne="http://schemas.microsoft.com/office/word/2006/wordml" xmlns:wps="http://schemas.microsoft.com/office/word/2010/wordprocessingShape" mc:Ignorable="w14 w15 w16se w16cid w16 w16cex w16sdtdh wp14">
   <w:footnote w:type="separator" w:id="-1">
     <w:p>
       <w:pPr>
@@ -6557,7 +7626,7 @@
 </file>
 
 <file path=word/header1.xml><?xml version="1.0" encoding="utf-8"?>
-<w:hdr xmlns:wpc="http://schemas.microsoft.com/office/word/2010/wordprocessingCanvas" xmlns:cx="http://schemas.microsoft.com/office/drawing/2014/chartex" xmlns:cx1="http://schemas.microsoft.com/office/drawing/2015/9/8/chartex" xmlns:cx2="http://schemas.microsoft.com/office/drawing/2015/10/21/chartex" xmlns:cx3="http://schemas.microsoft.com/office/drawing/2016/5/9/chartex" xmlns:cx4="http://schemas.microsoft.com/office/drawing/2016/5/10/chartex" xmlns:cx5="http://schemas.microsoft.com/office/drawing/2016/5/11/chartex" xmlns:cx6="http://schemas.microsoft.com/office/drawing/2016/5/12/chartex" xmlns:cx7="http://schemas.microsoft.com/office/drawing/2016/5/13/chartex" xmlns:cx8="http://schemas.microsoft.com/office/drawing/2016/5/14/chartex" xmlns:mc="http://schemas.openxmlformats.org/markup-compatibility/2006" xmlns:aink="http://schemas.microsoft.com/office/drawing/2016/ink" xmlns:am3d="http://schemas.microsoft.com/office/drawing/2017/model3d" xmlns:o="urn:schemas-microsoft-com:office:office" xmlns:r="http://schemas.openxmlformats.org/officeDocument/2006/relationships" xmlns:m="http://schemas.openxmlformats.org/officeDocument/2006/math" xmlns:v="urn:schemas-microsoft-com:vml" xmlns:wp14="http://schemas.microsoft.com/office/word/2010/wordprocessingDrawing" xmlns:wp="http://schemas.openxmlformats.org/drawingml/2006/wordprocessingDrawing" xmlns:w10="urn:schemas-microsoft-com:office:word" xmlns:w="http://schemas.openxmlformats.org/wordprocessingml/2006/main" xmlns:w14="http://schemas.microsoft.com/office/word/2010/wordml" xmlns:w15="http://schemas.microsoft.com/office/word/2012/wordml" xmlns:w16cex="http://schemas.microsoft.com/office/word/2018/wordml/cex" xmlns:w16cid="http://schemas.microsoft.com/office/word/2016/wordml/cid" xmlns:w16="http://schemas.microsoft.com/office/word/2018/wordml" xmlns:w16se="http://schemas.microsoft.com/office/word/2015/wordml/symex" xmlns:wpg="http://schemas.microsoft.com/office/word/2010/wordprocessingGroup" xmlns:wpi="http://schemas.microsoft.com/office/word/2010/wordprocessingInk" xmlns:wne="http://schemas.microsoft.com/office/word/2006/wordml" xmlns:wps="http://schemas.microsoft.com/office/word/2010/wordprocessingShape" mc:Ignorable="w14 w15 w16se w16cid w16 w16cex wp14">
+<w:hdr xmlns:wpc="http://schemas.microsoft.com/office/word/2010/wordprocessingCanvas" xmlns:cx="http://schemas.microsoft.com/office/drawing/2014/chartex" xmlns:cx1="http://schemas.microsoft.com/office/drawing/2015/9/8/chartex" xmlns:cx2="http://schemas.microsoft.com/office/drawing/2015/10/21/chartex" xmlns:cx3="http://schemas.microsoft.com/office/drawing/2016/5/9/chartex" xmlns:cx4="http://schemas.microsoft.com/office/drawing/2016/5/10/chartex" xmlns:cx5="http://schemas.microsoft.com/office/drawing/2016/5/11/chartex" xmlns:cx6="http://schemas.microsoft.com/office/drawing/2016/5/12/chartex" xmlns:cx7="http://schemas.microsoft.com/office/drawing/2016/5/13/chartex" xmlns:cx8="http://schemas.microsoft.com/office/drawing/2016/5/14/chartex" xmlns:mc="http://schemas.openxmlformats.org/markup-compatibility/2006" xmlns:aink="http://schemas.microsoft.com/office/drawing/2016/ink" xmlns:am3d="http://schemas.microsoft.com/office/drawing/2017/model3d" xmlns:o="urn:schemas-microsoft-com:office:office" xmlns:r="http://schemas.openxmlformats.org/officeDocument/2006/relationships" xmlns:m="http://schemas.openxmlformats.org/officeDocument/2006/math" xmlns:v="urn:schemas-microsoft-com:vml" xmlns:wp14="http://schemas.microsoft.com/office/word/2010/wordprocessingDrawing" xmlns:wp="http://schemas.openxmlformats.org/drawingml/2006/wordprocessingDrawing" xmlns:w10="urn:schemas-microsoft-com:office:word" xmlns:w="http://schemas.openxmlformats.org/wordprocessingml/2006/main" xmlns:w14="http://schemas.microsoft.com/office/word/2010/wordml" xmlns:w15="http://schemas.microsoft.com/office/word/2012/wordml" xmlns:w16cex="http://schemas.microsoft.com/office/word/2018/wordml/cex" xmlns:w16cid="http://schemas.microsoft.com/office/word/2016/wordml/cid" xmlns:w16="http://schemas.microsoft.com/office/word/2018/wordml" xmlns:w16sdtdh="http://schemas.microsoft.com/office/word/2020/wordml/sdtdatahash" xmlns:w16se="http://schemas.microsoft.com/office/word/2015/wordml/symex" xmlns:wpg="http://schemas.microsoft.com/office/word/2010/wordprocessingGroup" xmlns:wpi="http://schemas.microsoft.com/office/word/2010/wordprocessingInk" xmlns:wne="http://schemas.microsoft.com/office/word/2006/wordml" xmlns:wps="http://schemas.microsoft.com/office/word/2010/wordprocessingShape" mc:Ignorable="w14 w15 w16se w16cid w16 w16cex w16sdtdh wp14">
   <w:p>
     <w:pPr>
       <w:pStyle w:val="Header"/>
@@ -6614,7 +7683,7 @@
 </file>
 
 <file path=word/styles.xml><?xml version="1.0" encoding="utf-8"?>
-<w:styles xmlns:mc="http://schemas.openxmlformats.org/markup-compatibility/2006" xmlns:r="http://schemas.openxmlformats.org/officeDocument/2006/relationships" xmlns:w="http://schemas.openxmlformats.org/wordprocessingml/2006/main" xmlns:w14="http://schemas.microsoft.com/office/word/2010/wordml" xmlns:w15="http://schemas.microsoft.com/office/word/2012/wordml" xmlns:w16cex="http://schemas.microsoft.com/office/word/2018/wordml/cex" xmlns:w16cid="http://schemas.microsoft.com/office/word/2016/wordml/cid" xmlns:w16="http://schemas.microsoft.com/office/word/2018/wordml" xmlns:w16se="http://schemas.microsoft.com/office/word/2015/wordml/symex" mc:Ignorable="w14 w15 w16se w16cid w16 w16cex">
+<w:styles xmlns:mc="http://schemas.openxmlformats.org/markup-compatibility/2006" xmlns:r="http://schemas.openxmlformats.org/officeDocument/2006/relationships" xmlns:w="http://schemas.openxmlformats.org/wordprocessingml/2006/main" xmlns:w14="http://schemas.microsoft.com/office/word/2010/wordml" xmlns:w15="http://schemas.microsoft.com/office/word/2012/wordml" xmlns:w16cex="http://schemas.microsoft.com/office/word/2018/wordml/cex" xmlns:w16cid="http://schemas.microsoft.com/office/word/2016/wordml/cid" xmlns:w16="http://schemas.microsoft.com/office/word/2018/wordml" xmlns:w16sdtdh="http://schemas.microsoft.com/office/word/2020/wordml/sdtdatahash" xmlns:w16se="http://schemas.microsoft.com/office/word/2015/wordml/symex" mc:Ignorable="w14 w15 w16se w16cid w16 w16cex w16sdtdh">
   <w:docDefaults>
     <w:rPrDefault>
       <w:rPr>

</xml_diff>